<commit_message>
Version finale de mon journal
</commit_message>
<xml_diff>
--- a/journaux/Journal-Emmanuel-2278542.docx
+++ b/journaux/Journal-Emmanuel-2278542.docx
@@ -206,83 +206,84 @@
           <w:szCs w:val="32"/>
           <w:lang w:val="fr-FR"/>
         </w:rPr>
-        <w:t xml:space="preserve">Mohammed Salim </w:t>
-      </w:r>
-      <w:proofErr w:type="spellStart"/>
-      <w:r>
+        <w:t>Mohammed Salim Meflah</w:t>
+      </w:r>
+    </w:p>
+    <w:p>
+      <w:pPr>
+        <w:pStyle w:val="Default"/>
+        <w:jc w:val="center"/>
         <w:rPr>
           <w:sz w:val="32"/>
           <w:szCs w:val="32"/>
           <w:lang w:val="fr-FR"/>
         </w:rPr>
-        <w:t>Meflah</w:t>
-      </w:r>
-      <w:proofErr w:type="spellEnd"/>
-    </w:p>
-    <w:p>
-      <w:pPr>
-        <w:pStyle w:val="Default"/>
-        <w:jc w:val="center"/>
+      </w:pPr>
+      <w:r>
         <w:rPr>
           <w:sz w:val="32"/>
           <w:szCs w:val="32"/>
           <w:lang w:val="fr-FR"/>
         </w:rPr>
-      </w:pPr>
-      <w:r>
+        <w:t>Dans le cadre du cours</w:t>
+      </w:r>
+    </w:p>
+    <w:p>
+      <w:pPr>
+        <w:pStyle w:val="Default"/>
+        <w:jc w:val="center"/>
         <w:rPr>
           <w:sz w:val="32"/>
           <w:szCs w:val="32"/>
           <w:lang w:val="fr-FR"/>
         </w:rPr>
-        <w:t>Dans le cadre du cours</w:t>
-      </w:r>
-    </w:p>
-    <w:p>
-      <w:pPr>
-        <w:pStyle w:val="Default"/>
-        <w:jc w:val="center"/>
+      </w:pPr>
+      <w:r>
         <w:rPr>
           <w:sz w:val="32"/>
           <w:szCs w:val="32"/>
           <w:lang w:val="fr-FR"/>
         </w:rPr>
-      </w:pPr>
-      <w:r>
+        <w:t>Applications web</w:t>
+      </w:r>
+    </w:p>
+    <w:p>
+      <w:pPr>
+        <w:pStyle w:val="Default"/>
+        <w:jc w:val="center"/>
         <w:rPr>
           <w:sz w:val="32"/>
           <w:szCs w:val="32"/>
           <w:lang w:val="fr-FR"/>
         </w:rPr>
-        <w:t>Applications web</w:t>
-      </w:r>
-    </w:p>
-    <w:p>
-      <w:pPr>
-        <w:pStyle w:val="Default"/>
-        <w:jc w:val="center"/>
+      </w:pPr>
+      <w:r>
         <w:rPr>
           <w:sz w:val="32"/>
           <w:szCs w:val="32"/>
           <w:lang w:val="fr-FR"/>
         </w:rPr>
-      </w:pPr>
+        <w:t xml:space="preserve">Groupe </w:t>
+      </w:r>
       <w:r>
         <w:rPr>
           <w:sz w:val="32"/>
           <w:szCs w:val="32"/>
           <w:lang w:val="fr-FR"/>
         </w:rPr>
-        <w:t xml:space="preserve">Groupe </w:t>
-      </w:r>
-      <w:r>
+        <w:t>1</w:t>
+      </w:r>
+    </w:p>
+    <w:p>
+      <w:pPr>
+        <w:pStyle w:val="Default"/>
+        <w:jc w:val="center"/>
         <w:rPr>
           <w:sz w:val="32"/>
           <w:szCs w:val="32"/>
           <w:lang w:val="fr-FR"/>
         </w:rPr>
-        <w:t>1</w:t>
-      </w:r>
+      </w:pPr>
     </w:p>
     <w:p>
       <w:pPr>
@@ -297,12 +298,10 @@
     </w:p>
     <w:p>
       <w:pPr>
-        <w:pStyle w:val="Default"/>
         <w:jc w:val="center"/>
         <w:rPr>
-          <w:sz w:val="32"/>
-          <w:szCs w:val="32"/>
-          <w:lang w:val="fr-FR"/>
+          <w:sz w:val="28"/>
+          <w:szCs w:val="28"/>
         </w:rPr>
       </w:pPr>
     </w:p>
@@ -323,6 +322,13 @@
           <w:szCs w:val="28"/>
         </w:rPr>
       </w:pPr>
+      <w:r>
+        <w:rPr>
+          <w:sz w:val="28"/>
+          <w:szCs w:val="28"/>
+        </w:rPr>
+        <w:t>Collège Bois de Boulogne</w:t>
+      </w:r>
     </w:p>
     <w:p>
       <w:pPr>
@@ -337,7 +343,7 @@
           <w:sz w:val="28"/>
           <w:szCs w:val="28"/>
         </w:rPr>
-        <w:t>Collège Bois de Boulogne</w:t>
+        <w:t>30 mai 2024</w:t>
       </w:r>
     </w:p>
     <w:p>
@@ -348,13 +354,6 @@
           <w:szCs w:val="28"/>
         </w:rPr>
       </w:pPr>
-      <w:r>
-        <w:rPr>
-          <w:sz w:val="28"/>
-          <w:szCs w:val="28"/>
-        </w:rPr>
-        <w:t>30 mai 2024</w:t>
-      </w:r>
     </w:p>
     <w:p>
       <w:pPr>
@@ -376,15 +375,6 @@
     </w:p>
     <w:p>
       <w:pPr>
-        <w:jc w:val="center"/>
-        <w:rPr>
-          <w:sz w:val="28"/>
-          <w:szCs w:val="28"/>
-        </w:rPr>
-      </w:pPr>
-    </w:p>
-    <w:p>
-      <w:pPr>
         <w:rPr>
           <w:sz w:val="28"/>
           <w:szCs w:val="28"/>
@@ -395,7 +385,7 @@
           <w:noProof/>
         </w:rPr>
         <w:drawing>
-          <wp:inline distT="0" distB="0" distL="0" distR="0" wp14:anchorId="62B3B093" wp14:editId="1997D516">
+          <wp:inline distT="0" distB="0" distL="0" distR="0" wp14:anchorId="62B3B093" wp14:editId="27320EEF">
             <wp:extent cx="2024063" cy="403125"/>
             <wp:effectExtent l="0" t="0" r="0" b="0"/>
             <wp:docPr id="472401120" name="Picture 2" descr="Collège de Bois-de-Boulogne | En Route"/>
@@ -449,6 +439,13 @@
     </w:p>
     <w:sdt>
       <w:sdtPr>
+        <w:rPr>
+          <w:rFonts w:asciiTheme="minorHAnsi" w:eastAsiaTheme="minorHAnsi" w:hAnsiTheme="minorHAnsi" w:cstheme="minorBidi"/>
+          <w:color w:val="auto"/>
+          <w:sz w:val="22"/>
+          <w:szCs w:val="22"/>
+          <w:lang w:val="fr-CA"/>
+        </w:rPr>
         <w:id w:val="1427072256"/>
         <w:docPartObj>
           <w:docPartGallery w:val="Table of Contents"/>
@@ -457,14 +454,9 @@
       </w:sdtPr>
       <w:sdtEndPr>
         <w:rPr>
-          <w:rFonts w:asciiTheme="minorHAnsi" w:eastAsiaTheme="minorHAnsi" w:hAnsiTheme="minorHAnsi" w:cstheme="minorBidi"/>
           <w:b/>
           <w:bCs/>
           <w:noProof/>
-          <w:color w:val="auto"/>
-          <w:sz w:val="22"/>
-          <w:szCs w:val="22"/>
-          <w:lang w:val="fr-CA"/>
         </w:rPr>
       </w:sdtEndPr>
       <w:sdtContent>
@@ -978,9 +970,122 @@
     <w:p>
       <w:pPr>
         <w:rPr>
+          <w:b/>
+          <w:bCs/>
+          <w:sz w:val="24"/>
+          <w:szCs w:val="24"/>
+        </w:rPr>
+      </w:pPr>
+      <w:r>
+        <w:rPr>
+          <w:b/>
+          <w:bCs/>
+          <w:sz w:val="28"/>
+          <w:szCs w:val="28"/>
+        </w:rPr>
+        <w:t xml:space="preserve">Défi rencontré : </w:t>
+      </w:r>
+    </w:p>
+    <w:p>
+      <w:pPr>
+        <w:rPr>
+          <w:sz w:val="24"/>
+          <w:szCs w:val="24"/>
+        </w:rPr>
+      </w:pPr>
+      <w:r>
+        <w:rPr>
+          <w:sz w:val="24"/>
+          <w:szCs w:val="24"/>
+        </w:rPr>
+        <w:t>En ajoutant le script de la création de la base de données, je n’arrivais pas à « push » le fichier. En effet, lorsque j’exécutais cette commande, Git me donnait un message d’erreur.</w:t>
+      </w:r>
+    </w:p>
+    <w:p>
+      <w:pPr>
+        <w:rPr>
+          <w:b/>
+          <w:bCs/>
+          <w:sz w:val="28"/>
+          <w:szCs w:val="28"/>
+        </w:rPr>
+      </w:pPr>
+      <w:r>
+        <w:rPr>
+          <w:b/>
+          <w:bCs/>
+          <w:sz w:val="28"/>
+          <w:szCs w:val="28"/>
+        </w:rPr>
+        <w:t>Solution :</w:t>
+      </w:r>
+    </w:p>
+    <w:p>
+      <w:pPr>
+        <w:rPr>
+          <w:sz w:val="24"/>
+          <w:szCs w:val="24"/>
+        </w:rPr>
+      </w:pPr>
+      <w:r>
+        <w:rPr>
+          <w:sz w:val="24"/>
+          <w:szCs w:val="24"/>
+        </w:rPr>
+        <w:t>J’ai fermé et réouvert « GitBash » pour ensuite exécuter la commande « git merge » afin de fusionner les 2 branches puisqu’il y avait un conflit entre les 2.</w:t>
+      </w:r>
+    </w:p>
+    <w:p>
+      <w:pPr>
+        <w:rPr>
+          <w:b/>
+          <w:bCs/>
+          <w:sz w:val="28"/>
+          <w:szCs w:val="28"/>
+        </w:rPr>
+      </w:pPr>
+      <w:r>
+        <w:rPr>
+          <w:b/>
+          <w:bCs/>
+          <w:sz w:val="28"/>
+          <w:szCs w:val="28"/>
+        </w:rPr>
+        <w:t>Apprentissage :</w:t>
+      </w:r>
+    </w:p>
+    <w:p>
+      <w:pPr>
+        <w:rPr>
+          <w:sz w:val="24"/>
+          <w:szCs w:val="24"/>
+        </w:rPr>
+      </w:pPr>
+      <w:r>
+        <w:rPr>
+          <w:sz w:val="24"/>
+          <w:szCs w:val="24"/>
+        </w:rPr>
+        <w:t>Il faut que je n’oublie pas de travailler seulement sur ma branche de travail (pas le main) et de ne pas changer de branche lorsque je travaille sur un fichier afin de ne pas créer un conflit de versions.</w:t>
+      </w:r>
+    </w:p>
+    <w:p>
+      <w:pPr>
+        <w:rPr>
+          <w:rFonts w:asciiTheme="majorHAnsi" w:eastAsiaTheme="majorEastAsia" w:hAnsiTheme="majorHAnsi" w:cstheme="majorBidi"/>
+          <w:color w:val="0F4761" w:themeColor="accent1" w:themeShade="BF"/>
+          <w:sz w:val="40"/>
+          <w:szCs w:val="40"/>
           <w:u w:val="single"/>
         </w:rPr>
       </w:pPr>
+      <w:bookmarkStart w:id="1" w:name="_Toc167954462"/>
+      <w:r>
+        <w:rPr>
+          <w:u w:val="single"/>
+        </w:rPr>
+        <w:br w:type="page"/>
+      </w:r>
     </w:p>
     <w:p>
       <w:pPr>
@@ -989,11 +1094,11 @@
           <w:u w:val="single"/>
         </w:rPr>
       </w:pPr>
-      <w:bookmarkStart w:id="1" w:name="_Toc167954462"/>
       <w:r>
         <w:rPr>
           <w:u w:val="single"/>
         </w:rPr>
+        <w:lastRenderedPageBreak/>
         <w:t>Entrée 2 : 30 mai 2024</w:t>
       </w:r>
       <w:bookmarkEnd w:id="1"/>
@@ -1001,9 +1106,236 @@
     <w:p>
       <w:pPr>
         <w:rPr>
+          <w:b/>
+          <w:bCs/>
+          <w:sz w:val="28"/>
+          <w:szCs w:val="28"/>
+        </w:rPr>
+      </w:pPr>
+      <w:r>
+        <w:rPr>
+          <w:b/>
+          <w:bCs/>
+          <w:sz w:val="28"/>
+          <w:szCs w:val="28"/>
+        </w:rPr>
+        <w:t xml:space="preserve">Défi rencontré : </w:t>
+      </w:r>
+    </w:p>
+    <w:p>
+      <w:pPr>
+        <w:rPr>
+          <w:sz w:val="24"/>
+          <w:szCs w:val="24"/>
+        </w:rPr>
+      </w:pPr>
+      <w:r>
+        <w:rPr>
+          <w:sz w:val="24"/>
+          <w:szCs w:val="24"/>
+        </w:rPr>
+        <w:t>Les informations inscrites dans les tables SQL ne s’affichaient pas sur leur page web respective (même après avoir écrit le code JavaScript pour faire cela). En cliquant sur le lien de la table, celle-ci affichait un message d’erreur de connexion.</w:t>
+      </w:r>
+    </w:p>
+    <w:p>
+      <w:pPr>
+        <w:rPr>
+          <w:sz w:val="24"/>
+          <w:szCs w:val="24"/>
+        </w:rPr>
+      </w:pPr>
+      <w:r>
+        <w:rPr>
+          <w:sz w:val="24"/>
+          <w:szCs w:val="24"/>
+        </w:rPr>
+        <w:drawing>
+          <wp:inline distT="0" distB="0" distL="0" distR="0" wp14:anchorId="1450DFE8" wp14:editId="5C26E38A">
+            <wp:extent cx="5943600" cy="2803525"/>
+            <wp:effectExtent l="0" t="0" r="0" b="0"/>
+            <wp:docPr id="800463038" name="Picture 1" descr="A screen shot of a computer&#10;&#10;Description automatically generated"/>
+            <wp:cNvGraphicFramePr>
+              <a:graphicFrameLocks xmlns:a="http://schemas.openxmlformats.org/drawingml/2006/main" noChangeAspect="1"/>
+            </wp:cNvGraphicFramePr>
+            <a:graphic xmlns:a="http://schemas.openxmlformats.org/drawingml/2006/main">
+              <a:graphicData uri="http://schemas.openxmlformats.org/drawingml/2006/picture">
+                <pic:pic xmlns:pic="http://schemas.openxmlformats.org/drawingml/2006/picture">
+                  <pic:nvPicPr>
+                    <pic:cNvPr id="800463038" name="Picture 1" descr="A screen shot of a computer&#10;&#10;Description automatically generated"/>
+                    <pic:cNvPicPr/>
+                  </pic:nvPicPr>
+                  <pic:blipFill>
+                    <a:blip r:embed="rId5"/>
+                    <a:stretch>
+                      <a:fillRect/>
+                    </a:stretch>
+                  </pic:blipFill>
+                  <pic:spPr>
+                    <a:xfrm>
+                      <a:off x="0" y="0"/>
+                      <a:ext cx="5943600" cy="2803525"/>
+                    </a:xfrm>
+                    <a:prstGeom prst="rect">
+                      <a:avLst/>
+                    </a:prstGeom>
+                  </pic:spPr>
+                </pic:pic>
+              </a:graphicData>
+            </a:graphic>
+          </wp:inline>
+        </w:drawing>
+      </w:r>
+    </w:p>
+    <w:p>
+      <w:pPr>
+        <w:rPr>
+          <w:sz w:val="24"/>
+          <w:szCs w:val="24"/>
+        </w:rPr>
+      </w:pPr>
+      <w:r>
+        <w:rPr>
+          <w:sz w:val="24"/>
+          <w:szCs w:val="24"/>
+        </w:rPr>
+        <w:drawing>
+          <wp:inline distT="0" distB="0" distL="0" distR="0" wp14:anchorId="0C73D423" wp14:editId="17F803B4">
+            <wp:extent cx="5943600" cy="2907665"/>
+            <wp:effectExtent l="0" t="0" r="0" b="6985"/>
+            <wp:docPr id="2036901965" name="Picture 1" descr="A screenshot of a computer&#10;&#10;Description automatically generated"/>
+            <wp:cNvGraphicFramePr>
+              <a:graphicFrameLocks xmlns:a="http://schemas.openxmlformats.org/drawingml/2006/main" noChangeAspect="1"/>
+            </wp:cNvGraphicFramePr>
+            <a:graphic xmlns:a="http://schemas.openxmlformats.org/drawingml/2006/main">
+              <a:graphicData uri="http://schemas.openxmlformats.org/drawingml/2006/picture">
+                <pic:pic xmlns:pic="http://schemas.openxmlformats.org/drawingml/2006/picture">
+                  <pic:nvPicPr>
+                    <pic:cNvPr id="2036901965" name="Picture 1" descr="A screenshot of a computer&#10;&#10;Description automatically generated"/>
+                    <pic:cNvPicPr/>
+                  </pic:nvPicPr>
+                  <pic:blipFill>
+                    <a:blip r:embed="rId6"/>
+                    <a:stretch>
+                      <a:fillRect/>
+                    </a:stretch>
+                  </pic:blipFill>
+                  <pic:spPr>
+                    <a:xfrm>
+                      <a:off x="0" y="0"/>
+                      <a:ext cx="5943600" cy="2907665"/>
+                    </a:xfrm>
+                    <a:prstGeom prst="rect">
+                      <a:avLst/>
+                    </a:prstGeom>
+                  </pic:spPr>
+                </pic:pic>
+              </a:graphicData>
+            </a:graphic>
+          </wp:inline>
+        </w:drawing>
+      </w:r>
+    </w:p>
+    <w:p>
+      <w:pPr>
+        <w:rPr>
+          <w:sz w:val="24"/>
+          <w:szCs w:val="24"/>
+        </w:rPr>
+      </w:pPr>
+      <w:r>
+        <w:rPr>
+          <w:sz w:val="24"/>
+          <w:szCs w:val="24"/>
+        </w:rPr>
+        <w:br w:type="page"/>
+      </w:r>
+    </w:p>
+    <w:p>
+      <w:pPr>
+        <w:rPr>
+          <w:b/>
+          <w:bCs/>
+          <w:sz w:val="28"/>
+          <w:szCs w:val="28"/>
+        </w:rPr>
+      </w:pPr>
+      <w:r>
+        <w:rPr>
+          <w:b/>
+          <w:bCs/>
+          <w:sz w:val="28"/>
+          <w:szCs w:val="28"/>
+        </w:rPr>
+        <w:lastRenderedPageBreak/>
+        <w:t>Solution :</w:t>
+      </w:r>
+    </w:p>
+    <w:p>
+      <w:pPr>
+        <w:rPr>
+          <w:sz w:val="24"/>
+          <w:szCs w:val="24"/>
+        </w:rPr>
+      </w:pPr>
+      <w:r>
+        <w:rPr>
+          <w:sz w:val="24"/>
+          <w:szCs w:val="24"/>
+        </w:rPr>
+        <w:t>Nous n’avons malheureusement trouvé aucune solution pour ce problème.</w:t>
+      </w:r>
+    </w:p>
+    <w:p>
+      <w:pPr>
+        <w:rPr>
+          <w:b/>
+          <w:bCs/>
+          <w:sz w:val="28"/>
+          <w:szCs w:val="28"/>
+        </w:rPr>
+      </w:pPr>
+      <w:r>
+        <w:rPr>
+          <w:b/>
+          <w:bCs/>
+          <w:sz w:val="28"/>
+          <w:szCs w:val="28"/>
+        </w:rPr>
+        <w:t>Apprentissage :</w:t>
+      </w:r>
+    </w:p>
+    <w:p>
+      <w:pPr>
+        <w:rPr>
+          <w:sz w:val="24"/>
+          <w:szCs w:val="24"/>
+        </w:rPr>
+      </w:pPr>
+      <w:r>
+        <w:rPr>
+          <w:sz w:val="24"/>
+          <w:szCs w:val="24"/>
+        </w:rPr>
+        <w:t>Nous n’avons malheureusement pas compris notre erreur et n’avons trouvé aucune façon de régler ce problème.</w:t>
+      </w:r>
+    </w:p>
+    <w:p>
+      <w:pPr>
+        <w:rPr>
+          <w:rFonts w:asciiTheme="majorHAnsi" w:eastAsiaTheme="majorEastAsia" w:hAnsiTheme="majorHAnsi" w:cstheme="majorBidi"/>
+          <w:color w:val="0F4761" w:themeColor="accent1" w:themeShade="BF"/>
+          <w:sz w:val="40"/>
+          <w:szCs w:val="40"/>
           <w:u w:val="single"/>
         </w:rPr>
       </w:pPr>
+      <w:bookmarkStart w:id="2" w:name="_Toc167954463"/>
+      <w:r>
+        <w:rPr>
+          <w:u w:val="single"/>
+        </w:rPr>
+        <w:br w:type="page"/>
+      </w:r>
     </w:p>
     <w:p>
       <w:pPr>
@@ -1012,11 +1344,11 @@
           <w:u w:val="single"/>
         </w:rPr>
       </w:pPr>
-      <w:bookmarkStart w:id="2" w:name="_Toc167954463"/>
       <w:r>
         <w:rPr>
           <w:u w:val="single"/>
         </w:rPr>
+        <w:lastRenderedPageBreak/>
         <w:t>Entrée 3 : 30 mai 2024</w:t>
       </w:r>
       <w:bookmarkEnd w:id="2"/>
@@ -1024,6 +1356,124 @@
     <w:p>
       <w:pPr>
         <w:rPr>
+          <w:b/>
+          <w:bCs/>
+          <w:sz w:val="28"/>
+          <w:szCs w:val="28"/>
+        </w:rPr>
+      </w:pPr>
+      <w:r>
+        <w:rPr>
+          <w:b/>
+          <w:bCs/>
+          <w:sz w:val="28"/>
+          <w:szCs w:val="28"/>
+        </w:rPr>
+        <w:t xml:space="preserve">Défi rencontré : </w:t>
+      </w:r>
+    </w:p>
+    <w:p>
+      <w:pPr>
+        <w:rPr>
+          <w:sz w:val="24"/>
+          <w:szCs w:val="24"/>
+        </w:rPr>
+      </w:pPr>
+      <w:r>
+        <w:rPr>
+          <w:sz w:val="24"/>
+          <w:szCs w:val="24"/>
+        </w:rPr>
+        <w:t xml:space="preserve">Durant la partie SQL, je n’avais pas compris comment générer le fichier de modèle de donnée de la base de données (le </w:t>
+      </w:r>
+      <w:proofErr w:type="gramStart"/>
+      <w:r>
+        <w:rPr>
+          <w:sz w:val="24"/>
+          <w:szCs w:val="24"/>
+        </w:rPr>
+        <w:t>fichier .dmd</w:t>
+      </w:r>
+      <w:proofErr w:type="gramEnd"/>
+      <w:r>
+        <w:rPr>
+          <w:sz w:val="24"/>
+          <w:szCs w:val="24"/>
+        </w:rPr>
+        <w:t xml:space="preserve">). </w:t>
+      </w:r>
+    </w:p>
+    <w:p>
+      <w:pPr>
+        <w:rPr>
+          <w:b/>
+          <w:bCs/>
+          <w:sz w:val="28"/>
+          <w:szCs w:val="28"/>
+        </w:rPr>
+      </w:pPr>
+      <w:r>
+        <w:rPr>
+          <w:b/>
+          <w:bCs/>
+          <w:sz w:val="28"/>
+          <w:szCs w:val="28"/>
+        </w:rPr>
+        <w:t>Solution :</w:t>
+      </w:r>
+    </w:p>
+    <w:p>
+      <w:pPr>
+        <w:rPr>
+          <w:sz w:val="24"/>
+          <w:szCs w:val="24"/>
+        </w:rPr>
+      </w:pPr>
+      <w:r>
+        <w:rPr>
+          <w:sz w:val="24"/>
+          <w:szCs w:val="24"/>
+        </w:rPr>
+        <w:t>Celui-ci est créé automatiquement lorsqu’on ferme le logiciel « sql développer ».</w:t>
+      </w:r>
+    </w:p>
+    <w:p>
+      <w:pPr>
+        <w:rPr>
+          <w:b/>
+          <w:bCs/>
+          <w:sz w:val="28"/>
+          <w:szCs w:val="28"/>
+        </w:rPr>
+      </w:pPr>
+      <w:r>
+        <w:rPr>
+          <w:b/>
+          <w:bCs/>
+          <w:sz w:val="28"/>
+          <w:szCs w:val="28"/>
+        </w:rPr>
+        <w:t>Apprentissage :</w:t>
+      </w:r>
+    </w:p>
+    <w:p>
+      <w:pPr>
+        <w:rPr>
+          <w:sz w:val="24"/>
+          <w:szCs w:val="24"/>
+        </w:rPr>
+      </w:pPr>
+      <w:r>
+        <w:rPr>
+          <w:sz w:val="24"/>
+          <w:szCs w:val="24"/>
+        </w:rPr>
+        <w:t>Il faut tout simplement générer le modèle relationnel et le script des tables puis fermer le logiciel pour que celui-ci nous donne l’option de sauvegarder les fichiers.</w:t>
+      </w:r>
+    </w:p>
+    <w:p>
+      <w:pPr>
+        <w:rPr>
           <w:u w:val="single"/>
         </w:rPr>
       </w:pPr>
@@ -1040,16 +1490,136 @@
         <w:rPr>
           <w:u w:val="single"/>
         </w:rPr>
-        <w:t>Entrée 4 : 30 mai 2024</w:t>
+        <w:t>Entrée 4 : 3</w:t>
+      </w:r>
+      <w:r>
+        <w:rPr>
+          <w:u w:val="single"/>
+        </w:rPr>
+        <w:t>1</w:t>
+      </w:r>
+      <w:r>
+        <w:rPr>
+          <w:u w:val="single"/>
+        </w:rPr>
+        <w:t xml:space="preserve"> mai 2024</w:t>
       </w:r>
       <w:bookmarkEnd w:id="3"/>
     </w:p>
     <w:p>
       <w:pPr>
         <w:rPr>
+          <w:b/>
+          <w:bCs/>
+          <w:sz w:val="28"/>
+          <w:szCs w:val="28"/>
+        </w:rPr>
+      </w:pPr>
+      <w:r>
+        <w:rPr>
+          <w:b/>
+          <w:bCs/>
+          <w:sz w:val="28"/>
+          <w:szCs w:val="28"/>
+        </w:rPr>
+        <w:t xml:space="preserve">Défi rencontré : </w:t>
+      </w:r>
+    </w:p>
+    <w:p>
+      <w:pPr>
+        <w:rPr>
+          <w:sz w:val="24"/>
+          <w:szCs w:val="24"/>
+        </w:rPr>
+      </w:pPr>
+      <w:r>
+        <w:rPr>
+          <w:sz w:val="24"/>
+          <w:szCs w:val="24"/>
+        </w:rPr>
+        <w:t>En finalisant l’analyse sommaire, je n’arrivais pas à « push » le document. En effet, à chaque fois que j’exécutais cette commande, Git me donnait un message d’erreur disant que je devais faire la commande « pull » pour régler le problème.</w:t>
+      </w:r>
+    </w:p>
+    <w:p>
+      <w:pPr>
+        <w:rPr>
+          <w:b/>
+          <w:bCs/>
+          <w:sz w:val="28"/>
+          <w:szCs w:val="28"/>
+        </w:rPr>
+      </w:pPr>
+      <w:r>
+        <w:rPr>
+          <w:b/>
+          <w:bCs/>
+          <w:sz w:val="28"/>
+          <w:szCs w:val="28"/>
+        </w:rPr>
+        <w:t>Solution :</w:t>
+      </w:r>
+    </w:p>
+    <w:p>
+      <w:pPr>
+        <w:rPr>
+          <w:sz w:val="24"/>
+          <w:szCs w:val="24"/>
+        </w:rPr>
+      </w:pPr>
+      <w:r>
+        <w:rPr>
+          <w:sz w:val="24"/>
+          <w:szCs w:val="24"/>
+        </w:rPr>
+        <w:t xml:space="preserve">J’ai exécuté la commande « git pull » sur la branche main ce qui a réglé le problème. </w:t>
+      </w:r>
+    </w:p>
+    <w:p>
+      <w:pPr>
+        <w:rPr>
+          <w:b/>
+          <w:bCs/>
+          <w:sz w:val="28"/>
+          <w:szCs w:val="28"/>
+        </w:rPr>
+      </w:pPr>
+      <w:r>
+        <w:rPr>
+          <w:b/>
+          <w:bCs/>
+          <w:sz w:val="28"/>
+          <w:szCs w:val="28"/>
+        </w:rPr>
+        <w:t>Apprentissage :</w:t>
+      </w:r>
+    </w:p>
+    <w:p>
+      <w:pPr>
+        <w:rPr>
+          <w:sz w:val="24"/>
+          <w:szCs w:val="24"/>
+        </w:rPr>
+      </w:pPr>
+      <w:r>
+        <w:rPr>
+          <w:sz w:val="24"/>
+          <w:szCs w:val="24"/>
+        </w:rPr>
+        <w:t>Il faut mettre à jour chaque branche (surtout celle du main) sinon celle-ci créera des conflits entre les fichiers et entre elles.</w:t>
+      </w:r>
+    </w:p>
+    <w:p>
+      <w:pPr>
+        <w:rPr>
           <w:u w:val="single"/>
         </w:rPr>
       </w:pPr>
+      <w:r>
+        <w:rPr>
+          <w:u w:val="single"/>
+        </w:rPr>
+        <w:br w:type="page"/>
+      </w:r>
     </w:p>
     <w:p>
       <w:pPr>
@@ -1063,13 +1633,135 @@
         <w:rPr>
           <w:u w:val="single"/>
         </w:rPr>
-        <w:t>Entrée 5 : 30 mai 2024</w:t>
+        <w:lastRenderedPageBreak/>
+        <w:t>Entrée 5 : 3</w:t>
+      </w:r>
+      <w:r>
+        <w:rPr>
+          <w:u w:val="single"/>
+        </w:rPr>
+        <w:t>1</w:t>
+      </w:r>
+      <w:r>
+        <w:rPr>
+          <w:u w:val="single"/>
+        </w:rPr>
+        <w:t xml:space="preserve"> mai 2024</w:t>
       </w:r>
       <w:bookmarkEnd w:id="4"/>
     </w:p>
     <w:p>
       <w:pPr>
         <w:rPr>
+          <w:b/>
+          <w:bCs/>
+          <w:sz w:val="28"/>
+          <w:szCs w:val="28"/>
+        </w:rPr>
+      </w:pPr>
+      <w:r>
+        <w:rPr>
+          <w:b/>
+          <w:bCs/>
+          <w:sz w:val="28"/>
+          <w:szCs w:val="28"/>
+        </w:rPr>
+        <w:t xml:space="preserve">Défi rencontré : </w:t>
+      </w:r>
+    </w:p>
+    <w:p>
+      <w:pPr>
+        <w:rPr>
+          <w:sz w:val="24"/>
+          <w:szCs w:val="24"/>
+        </w:rPr>
+      </w:pPr>
+      <w:r>
+        <w:rPr>
+          <w:sz w:val="24"/>
+          <w:szCs w:val="24"/>
+        </w:rPr>
+        <w:t>Dans la barre de navigation, nous n’arrivions pas à changer la police d’écriture des textes (et aussi le fait que ceux-ci soient surlignés).</w:t>
+      </w:r>
+    </w:p>
+    <w:p>
+      <w:pPr>
+        <w:rPr>
+          <w:b/>
+          <w:bCs/>
+          <w:sz w:val="28"/>
+          <w:szCs w:val="28"/>
+        </w:rPr>
+      </w:pPr>
+      <w:r>
+        <w:rPr>
+          <w:b/>
+          <w:bCs/>
+          <w:sz w:val="28"/>
+          <w:szCs w:val="28"/>
+        </w:rPr>
+        <w:t>Solution :</w:t>
+      </w:r>
+    </w:p>
+    <w:p>
+      <w:pPr>
+        <w:rPr>
+          <w:sz w:val="24"/>
+          <w:szCs w:val="24"/>
+        </w:rPr>
+      </w:pPr>
+      <w:r>
+        <w:rPr>
+          <w:sz w:val="24"/>
+          <w:szCs w:val="24"/>
+        </w:rPr>
+        <w:t>Dans le fichier css « commun », la section « nav a » a été rajoutée et contient le code « text-decoration : none » qui permet donc d’enlever la ligne se trouvant en dessous du texte. De plus, l’ajout de la fonction « font-family : sans-serif » nous a permis de changer la police d’écriture de</w:t>
+      </w:r>
+      <w:r>
+        <w:rPr>
+          <w:sz w:val="24"/>
+          <w:szCs w:val="24"/>
+        </w:rPr>
+        <w:t>s mots.</w:t>
+      </w:r>
+    </w:p>
+    <w:p>
+      <w:pPr>
+        <w:rPr>
+          <w:b/>
+          <w:bCs/>
+          <w:sz w:val="28"/>
+          <w:szCs w:val="28"/>
+        </w:rPr>
+      </w:pPr>
+      <w:r>
+        <w:rPr>
+          <w:b/>
+          <w:bCs/>
+          <w:sz w:val="28"/>
+          <w:szCs w:val="28"/>
+        </w:rPr>
+        <w:t>Apprentissage :</w:t>
+      </w:r>
+    </w:p>
+    <w:p>
+      <w:pPr>
+        <w:rPr>
+          <w:sz w:val="24"/>
+          <w:szCs w:val="24"/>
+        </w:rPr>
+      </w:pPr>
+      <w:r>
+        <w:rPr>
+          <w:sz w:val="24"/>
+          <w:szCs w:val="24"/>
+        </w:rPr>
+        <w:t>L’option « none » dans « text-decoration » permet d’enlever toute sorte de décoration que contient le texte. De plus, « sans-serif » permet d’enlever le serif des mots et donne un côté plus moderne à la page web (plus précisément au niveau des mots).</w:t>
+      </w:r>
+    </w:p>
+    <w:p>
+      <w:pPr>
+        <w:rPr>
           <w:u w:val="single"/>
         </w:rPr>
       </w:pPr>
@@ -1093,17 +1785,128 @@
           <w:u w:val="single"/>
         </w:rPr>
         <w:lastRenderedPageBreak/>
-        <w:t xml:space="preserve">Git </w:t>
-      </w:r>
-      <w:proofErr w:type="spellStart"/>
-      <w:r>
-        <w:rPr>
-          <w:u w:val="single"/>
-        </w:rPr>
-        <w:t>reflog</w:t>
+        <w:t>Git reflog</w:t>
       </w:r>
       <w:bookmarkEnd w:id="5"/>
-      <w:proofErr w:type="spellEnd"/>
+    </w:p>
+    <w:p>
+      <w:r>
+        <w:drawing>
+          <wp:inline distT="0" distB="0" distL="0" distR="0" wp14:anchorId="31390903" wp14:editId="61949F4D">
+            <wp:extent cx="5838868" cy="7019976"/>
+            <wp:effectExtent l="0" t="0" r="9525" b="0"/>
+            <wp:docPr id="1476319947" name="Picture 1" descr="A screen shot of a computer program&#10;&#10;Description automatically generated"/>
+            <wp:cNvGraphicFramePr>
+              <a:graphicFrameLocks xmlns:a="http://schemas.openxmlformats.org/drawingml/2006/main" noChangeAspect="1"/>
+            </wp:cNvGraphicFramePr>
+            <a:graphic xmlns:a="http://schemas.openxmlformats.org/drawingml/2006/main">
+              <a:graphicData uri="http://schemas.openxmlformats.org/drawingml/2006/picture">
+                <pic:pic xmlns:pic="http://schemas.openxmlformats.org/drawingml/2006/picture">
+                  <pic:nvPicPr>
+                    <pic:cNvPr id="1476319947" name="Picture 1" descr="A screen shot of a computer program&#10;&#10;Description automatically generated"/>
+                    <pic:cNvPicPr/>
+                  </pic:nvPicPr>
+                  <pic:blipFill>
+                    <a:blip r:embed="rId7"/>
+                    <a:stretch>
+                      <a:fillRect/>
+                    </a:stretch>
+                  </pic:blipFill>
+                  <pic:spPr>
+                    <a:xfrm>
+                      <a:off x="0" y="0"/>
+                      <a:ext cx="5838868" cy="7019976"/>
+                    </a:xfrm>
+                    <a:prstGeom prst="rect">
+                      <a:avLst/>
+                    </a:prstGeom>
+                  </pic:spPr>
+                </pic:pic>
+              </a:graphicData>
+            </a:graphic>
+          </wp:inline>
+        </w:drawing>
+      </w:r>
+    </w:p>
+    <w:p>
+      <w:r>
+        <w:lastRenderedPageBreak/>
+        <w:drawing>
+          <wp:inline distT="0" distB="0" distL="0" distR="0" wp14:anchorId="1D62B428" wp14:editId="1C09322B">
+            <wp:extent cx="5943600" cy="5618480"/>
+            <wp:effectExtent l="0" t="0" r="0" b="1270"/>
+            <wp:docPr id="1380795537" name="Picture 1" descr="A screen shot of a computer&#10;&#10;Description automatically generated"/>
+            <wp:cNvGraphicFramePr>
+              <a:graphicFrameLocks xmlns:a="http://schemas.openxmlformats.org/drawingml/2006/main" noChangeAspect="1"/>
+            </wp:cNvGraphicFramePr>
+            <a:graphic xmlns:a="http://schemas.openxmlformats.org/drawingml/2006/main">
+              <a:graphicData uri="http://schemas.openxmlformats.org/drawingml/2006/picture">
+                <pic:pic xmlns:pic="http://schemas.openxmlformats.org/drawingml/2006/picture">
+                  <pic:nvPicPr>
+                    <pic:cNvPr id="1380795537" name="Picture 1" descr="A screen shot of a computer&#10;&#10;Description automatically generated"/>
+                    <pic:cNvPicPr/>
+                  </pic:nvPicPr>
+                  <pic:blipFill>
+                    <a:blip r:embed="rId8"/>
+                    <a:stretch>
+                      <a:fillRect/>
+                    </a:stretch>
+                  </pic:blipFill>
+                  <pic:spPr>
+                    <a:xfrm>
+                      <a:off x="0" y="0"/>
+                      <a:ext cx="5943600" cy="5618480"/>
+                    </a:xfrm>
+                    <a:prstGeom prst="rect">
+                      <a:avLst/>
+                    </a:prstGeom>
+                  </pic:spPr>
+                </pic:pic>
+              </a:graphicData>
+            </a:graphic>
+          </wp:inline>
+        </w:drawing>
+      </w:r>
+    </w:p>
+    <w:p>
+      <w:r>
+        <w:lastRenderedPageBreak/>
+        <w:drawing>
+          <wp:inline distT="0" distB="0" distL="0" distR="0" wp14:anchorId="6E628AED" wp14:editId="7BC0A6BD">
+            <wp:extent cx="5943600" cy="3926840"/>
+            <wp:effectExtent l="0" t="0" r="0" b="0"/>
+            <wp:docPr id="785009581" name="Picture 1" descr="A screenshot of a computer program&#10;&#10;Description automatically generated"/>
+            <wp:cNvGraphicFramePr>
+              <a:graphicFrameLocks xmlns:a="http://schemas.openxmlformats.org/drawingml/2006/main" noChangeAspect="1"/>
+            </wp:cNvGraphicFramePr>
+            <a:graphic xmlns:a="http://schemas.openxmlformats.org/drawingml/2006/main">
+              <a:graphicData uri="http://schemas.openxmlformats.org/drawingml/2006/picture">
+                <pic:pic xmlns:pic="http://schemas.openxmlformats.org/drawingml/2006/picture">
+                  <pic:nvPicPr>
+                    <pic:cNvPr id="785009581" name="Picture 1" descr="A screenshot of a computer program&#10;&#10;Description automatically generated"/>
+                    <pic:cNvPicPr/>
+                  </pic:nvPicPr>
+                  <pic:blipFill>
+                    <a:blip r:embed="rId9"/>
+                    <a:stretch>
+                      <a:fillRect/>
+                    </a:stretch>
+                  </pic:blipFill>
+                  <pic:spPr>
+                    <a:xfrm>
+                      <a:off x="0" y="0"/>
+                      <a:ext cx="5943600" cy="3926840"/>
+                    </a:xfrm>
+                    <a:prstGeom prst="rect">
+                      <a:avLst/>
+                    </a:prstGeom>
+                  </pic:spPr>
+                </pic:pic>
+              </a:graphicData>
+            </a:graphic>
+          </wp:inline>
+        </w:drawing>
+      </w:r>
     </w:p>
     <w:sectPr>
       <w:pgSz w:w="12240" w:h="15840"/>

</xml_diff>